<commit_message>
Hands On Demos - Day 5.
</commit_message>
<xml_diff>
--- a/3. Spring 5.0 (Core, MVC, REST, Data JPA, Data REST)/Day 4/Hands On Demos/Hands On Demos - Day 4.docx
+++ b/3. Spring 5.0 (Core, MVC, REST, Data JPA, Data REST)/Day 4/Hands On Demos/Hands On Demos - Day 4.docx
@@ -424,17 +424,17 @@
       <w:r>
         <w:drawing>
           <wp:inline distT="0" distB="0" distL="114300" distR="114300">
-            <wp:extent cx="3257550" cy="3629025"/>
-            <wp:effectExtent l="0" t="0" r="0" b="9525"/>
-            <wp:docPr id="10" name="Picture 9"/>
-            <wp:cNvGraphicFramePr>
-              <a:graphicFrameLocks xmlns:a="http://schemas.openxmlformats.org/drawingml/2006/main" noChangeAspect="1"/>
-            </wp:cNvGraphicFramePr>
-            <a:graphic xmlns:a="http://schemas.openxmlformats.org/drawingml/2006/main">
-              <a:graphicData uri="http://schemas.openxmlformats.org/drawingml/2006/picture">
-                <pic:pic xmlns:pic="http://schemas.openxmlformats.org/drawingml/2006/picture">
-                  <pic:nvPicPr>
-                    <pic:cNvPr id="10" name="Picture 9"/>
+            <wp:extent cx="3114675" cy="3971925"/>
+            <wp:effectExtent l="0" t="0" r="9525" b="9525"/>
+            <wp:docPr id="10" name="Picture 1"/>
+            <wp:cNvGraphicFramePr>
+              <a:graphicFrameLocks xmlns:a="http://schemas.openxmlformats.org/drawingml/2006/main" noChangeAspect="1"/>
+            </wp:cNvGraphicFramePr>
+            <a:graphic xmlns:a="http://schemas.openxmlformats.org/drawingml/2006/main">
+              <a:graphicData uri="http://schemas.openxmlformats.org/drawingml/2006/picture">
+                <pic:pic xmlns:pic="http://schemas.openxmlformats.org/drawingml/2006/picture">
+                  <pic:nvPicPr>
+                    <pic:cNvPr id="10" name="Picture 1"/>
                     <pic:cNvPicPr>
                       <a:picLocks noChangeAspect="1"/>
                     </pic:cNvPicPr>
@@ -448,41 +448,46 @@
                   <pic:spPr>
                     <a:xfrm>
                       <a:off x="0" y="0"/>
-                      <a:ext cx="3257550" cy="3629025"/>
-                    </a:xfrm>
-                    <a:prstGeom prst="rect">
-                      <a:avLst/>
-                    </a:prstGeom>
-                    <a:noFill/>
-                    <a:ln>
-                      <a:noFill/>
-                    </a:ln>
-                  </pic:spPr>
-                </pic:pic>
-              </a:graphicData>
-            </a:graphic>
-          </wp:inline>
-        </w:drawing>
-      </w:r>
-    </w:p>
-    <w:p>
-      <w:pPr>
-        <w:jc w:val="center"/>
-      </w:pPr>
-      <w:r>
-        <w:drawing>
-          <wp:inline distT="0" distB="0" distL="114300" distR="114300">
-            <wp:extent cx="5269865" cy="2846070"/>
-            <wp:effectExtent l="0" t="0" r="6985" b="11430"/>
-            <wp:docPr id="11" name="Picture 10"/>
-            <wp:cNvGraphicFramePr>
-              <a:graphicFrameLocks xmlns:a="http://schemas.openxmlformats.org/drawingml/2006/main" noChangeAspect="1"/>
-            </wp:cNvGraphicFramePr>
-            <a:graphic xmlns:a="http://schemas.openxmlformats.org/drawingml/2006/main">
-              <a:graphicData uri="http://schemas.openxmlformats.org/drawingml/2006/picture">
-                <pic:pic xmlns:pic="http://schemas.openxmlformats.org/drawingml/2006/picture">
-                  <pic:nvPicPr>
-                    <pic:cNvPr id="11" name="Picture 10"/>
+                      <a:ext cx="3114675" cy="3971925"/>
+                    </a:xfrm>
+                    <a:prstGeom prst="rect">
+                      <a:avLst/>
+                    </a:prstGeom>
+                    <a:noFill/>
+                    <a:ln>
+                      <a:noFill/>
+                    </a:ln>
+                  </pic:spPr>
+                </pic:pic>
+              </a:graphicData>
+            </a:graphic>
+          </wp:inline>
+        </w:drawing>
+      </w:r>
+    </w:p>
+    <w:p>
+      <w:pPr>
+        <w:jc w:val="center"/>
+      </w:pPr>
+    </w:p>
+    <w:p>
+      <w:pPr>
+        <w:jc w:val="center"/>
+      </w:pPr>
+      <w:r>
+        <w:drawing>
+          <wp:inline distT="0" distB="0" distL="114300" distR="114300">
+            <wp:extent cx="5273675" cy="4696460"/>
+            <wp:effectExtent l="0" t="0" r="3175" b="8890"/>
+            <wp:docPr id="11" name="Picture 2"/>
+            <wp:cNvGraphicFramePr>
+              <a:graphicFrameLocks xmlns:a="http://schemas.openxmlformats.org/drawingml/2006/main" noChangeAspect="1"/>
+            </wp:cNvGraphicFramePr>
+            <a:graphic xmlns:a="http://schemas.openxmlformats.org/drawingml/2006/main">
+              <a:graphicData uri="http://schemas.openxmlformats.org/drawingml/2006/picture">
+                <pic:pic xmlns:pic="http://schemas.openxmlformats.org/drawingml/2006/picture">
+                  <pic:nvPicPr>
+                    <pic:cNvPr id="11" name="Picture 2"/>
                     <pic:cNvPicPr>
                       <a:picLocks noChangeAspect="1"/>
                     </pic:cNvPicPr>
@@ -496,36 +501,41 @@
                   <pic:spPr>
                     <a:xfrm>
                       <a:off x="0" y="0"/>
-                      <a:ext cx="5269865" cy="2846070"/>
-                    </a:xfrm>
-                    <a:prstGeom prst="rect">
-                      <a:avLst/>
-                    </a:prstGeom>
-                    <a:noFill/>
-                    <a:ln>
-                      <a:noFill/>
-                    </a:ln>
-                  </pic:spPr>
-                </pic:pic>
-              </a:graphicData>
-            </a:graphic>
-          </wp:inline>
-        </w:drawing>
-      </w:r>
-      <w:r>
-        <w:drawing>
-          <wp:inline distT="0" distB="0" distL="114300" distR="114300">
-            <wp:extent cx="5273040" cy="2975610"/>
-            <wp:effectExtent l="0" t="0" r="3810" b="15240"/>
-            <wp:docPr id="12" name="Picture 11"/>
-            <wp:cNvGraphicFramePr>
-              <a:graphicFrameLocks xmlns:a="http://schemas.openxmlformats.org/drawingml/2006/main" noChangeAspect="1"/>
-            </wp:cNvGraphicFramePr>
-            <a:graphic xmlns:a="http://schemas.openxmlformats.org/drawingml/2006/main">
-              <a:graphicData uri="http://schemas.openxmlformats.org/drawingml/2006/picture">
-                <pic:pic xmlns:pic="http://schemas.openxmlformats.org/drawingml/2006/picture">
-                  <pic:nvPicPr>
-                    <pic:cNvPr id="12" name="Picture 11"/>
+                      <a:ext cx="5273675" cy="4696460"/>
+                    </a:xfrm>
+                    <a:prstGeom prst="rect">
+                      <a:avLst/>
+                    </a:prstGeom>
+                    <a:noFill/>
+                    <a:ln>
+                      <a:noFill/>
+                    </a:ln>
+                  </pic:spPr>
+                </pic:pic>
+              </a:graphicData>
+            </a:graphic>
+          </wp:inline>
+        </w:drawing>
+      </w:r>
+    </w:p>
+    <w:p>
+      <w:pPr>
+        <w:jc w:val="center"/>
+      </w:pPr>
+      <w:r>
+        <w:drawing>
+          <wp:inline distT="0" distB="0" distL="114300" distR="114300">
+            <wp:extent cx="5271135" cy="2673985"/>
+            <wp:effectExtent l="0" t="0" r="5715" b="12065"/>
+            <wp:docPr id="19" name="Picture 3"/>
+            <wp:cNvGraphicFramePr>
+              <a:graphicFrameLocks xmlns:a="http://schemas.openxmlformats.org/drawingml/2006/main" noChangeAspect="1"/>
+            </wp:cNvGraphicFramePr>
+            <a:graphic xmlns:a="http://schemas.openxmlformats.org/drawingml/2006/main">
+              <a:graphicData uri="http://schemas.openxmlformats.org/drawingml/2006/picture">
+                <pic:pic xmlns:pic="http://schemas.openxmlformats.org/drawingml/2006/picture">
+                  <pic:nvPicPr>
+                    <pic:cNvPr id="19" name="Picture 3"/>
                     <pic:cNvPicPr>
                       <a:picLocks noChangeAspect="1"/>
                     </pic:cNvPicPr>
@@ -539,36 +549,51 @@
                   <pic:spPr>
                     <a:xfrm>
                       <a:off x="0" y="0"/>
-                      <a:ext cx="5273040" cy="2975610"/>
-                    </a:xfrm>
-                    <a:prstGeom prst="rect">
-                      <a:avLst/>
-                    </a:prstGeom>
-                    <a:noFill/>
-                    <a:ln>
-                      <a:noFill/>
-                    </a:ln>
-                  </pic:spPr>
-                </pic:pic>
-              </a:graphicData>
-            </a:graphic>
-          </wp:inline>
-        </w:drawing>
-      </w:r>
-      <w:r>
-        <w:drawing>
-          <wp:inline distT="0" distB="0" distL="114300" distR="114300">
-            <wp:extent cx="4286250" cy="4000500"/>
+                      <a:ext cx="5271135" cy="2673985"/>
+                    </a:xfrm>
+                    <a:prstGeom prst="rect">
+                      <a:avLst/>
+                    </a:prstGeom>
+                    <a:noFill/>
+                    <a:ln>
+                      <a:noFill/>
+                    </a:ln>
+                  </pic:spPr>
+                </pic:pic>
+              </a:graphicData>
+            </a:graphic>
+          </wp:inline>
+        </w:drawing>
+      </w:r>
+    </w:p>
+    <w:p>
+      <w:pPr>
+        <w:jc w:val="center"/>
+      </w:pPr>
+    </w:p>
+    <w:p>
+      <w:pPr>
+        <w:jc w:val="center"/>
+      </w:pPr>
+    </w:p>
+    <w:p>
+      <w:pPr>
+        <w:jc w:val="center"/>
+      </w:pPr>
+      <w:r>
+        <w:drawing>
+          <wp:inline distT="0" distB="0" distL="114300" distR="114300">
+            <wp:extent cx="3867150" cy="4914900"/>
             <wp:effectExtent l="0" t="0" r="0" b="0"/>
-            <wp:docPr id="13" name="Picture 12"/>
-            <wp:cNvGraphicFramePr>
-              <a:graphicFrameLocks xmlns:a="http://schemas.openxmlformats.org/drawingml/2006/main" noChangeAspect="1"/>
-            </wp:cNvGraphicFramePr>
-            <a:graphic xmlns:a="http://schemas.openxmlformats.org/drawingml/2006/main">
-              <a:graphicData uri="http://schemas.openxmlformats.org/drawingml/2006/picture">
-                <pic:pic xmlns:pic="http://schemas.openxmlformats.org/drawingml/2006/picture">
-                  <pic:nvPicPr>
-                    <pic:cNvPr id="13" name="Picture 12"/>
+            <wp:docPr id="20" name="Picture 4"/>
+            <wp:cNvGraphicFramePr>
+              <a:graphicFrameLocks xmlns:a="http://schemas.openxmlformats.org/drawingml/2006/main" noChangeAspect="1"/>
+            </wp:cNvGraphicFramePr>
+            <a:graphic xmlns:a="http://schemas.openxmlformats.org/drawingml/2006/main">
+              <a:graphicData uri="http://schemas.openxmlformats.org/drawingml/2006/picture">
+                <pic:pic xmlns:pic="http://schemas.openxmlformats.org/drawingml/2006/picture">
+                  <pic:nvPicPr>
+                    <pic:cNvPr id="20" name="Picture 4"/>
                     <pic:cNvPicPr>
                       <a:picLocks noChangeAspect="1"/>
                     </pic:cNvPicPr>
@@ -582,36 +607,36 @@
                   <pic:spPr>
                     <a:xfrm>
                       <a:off x="0" y="0"/>
-                      <a:ext cx="4286250" cy="4000500"/>
-                    </a:xfrm>
-                    <a:prstGeom prst="rect">
-                      <a:avLst/>
-                    </a:prstGeom>
-                    <a:noFill/>
-                    <a:ln>
-                      <a:noFill/>
-                    </a:ln>
-                  </pic:spPr>
-                </pic:pic>
-              </a:graphicData>
-            </a:graphic>
-          </wp:inline>
-        </w:drawing>
-      </w:r>
-      <w:r>
-        <w:drawing>
-          <wp:inline distT="0" distB="0" distL="114300" distR="114300">
-            <wp:extent cx="5273675" cy="3309620"/>
-            <wp:effectExtent l="0" t="0" r="3175" b="5080"/>
-            <wp:docPr id="14" name="Picture 13"/>
-            <wp:cNvGraphicFramePr>
-              <a:graphicFrameLocks xmlns:a="http://schemas.openxmlformats.org/drawingml/2006/main" noChangeAspect="1"/>
-            </wp:cNvGraphicFramePr>
-            <a:graphic xmlns:a="http://schemas.openxmlformats.org/drawingml/2006/main">
-              <a:graphicData uri="http://schemas.openxmlformats.org/drawingml/2006/picture">
-                <pic:pic xmlns:pic="http://schemas.openxmlformats.org/drawingml/2006/picture">
-                  <pic:nvPicPr>
-                    <pic:cNvPr id="14" name="Picture 13"/>
+                      <a:ext cx="3867150" cy="4914900"/>
+                    </a:xfrm>
+                    <a:prstGeom prst="rect">
+                      <a:avLst/>
+                    </a:prstGeom>
+                    <a:noFill/>
+                    <a:ln>
+                      <a:noFill/>
+                    </a:ln>
+                  </pic:spPr>
+                </pic:pic>
+              </a:graphicData>
+            </a:graphic>
+          </wp:inline>
+        </w:drawing>
+      </w:r>
+      <w:r>
+        <w:drawing>
+          <wp:inline distT="0" distB="0" distL="114300" distR="114300">
+            <wp:extent cx="5269865" cy="4798695"/>
+            <wp:effectExtent l="0" t="0" r="6985" b="1905"/>
+            <wp:docPr id="21" name="Picture 5"/>
+            <wp:cNvGraphicFramePr>
+              <a:graphicFrameLocks xmlns:a="http://schemas.openxmlformats.org/drawingml/2006/main" noChangeAspect="1"/>
+            </wp:cNvGraphicFramePr>
+            <a:graphic xmlns:a="http://schemas.openxmlformats.org/drawingml/2006/main">
+              <a:graphicData uri="http://schemas.openxmlformats.org/drawingml/2006/picture">
+                <pic:pic xmlns:pic="http://schemas.openxmlformats.org/drawingml/2006/picture">
+                  <pic:nvPicPr>
+                    <pic:cNvPr id="21" name="Picture 5"/>
                     <pic:cNvPicPr>
                       <a:picLocks noChangeAspect="1"/>
                     </pic:cNvPicPr>
@@ -625,7 +650,7 @@
                   <pic:spPr>
                     <a:xfrm>
                       <a:off x="0" y="0"/>
-                      <a:ext cx="5273675" cy="3309620"/>
+                      <a:ext cx="5269865" cy="4798695"/>
                     </a:xfrm>
                     <a:prstGeom prst="rect">
                       <a:avLst/>
@@ -737,20 +762,25 @@
           </wp:inline>
         </w:drawing>
       </w:r>
-      <w:r>
-        <w:drawing>
-          <wp:inline distT="0" distB="0" distL="114300" distR="114300">
-            <wp:extent cx="4733925" cy="4067175"/>
-            <wp:effectExtent l="0" t="0" r="9525" b="9525"/>
-            <wp:docPr id="17" name="Picture 16"/>
-            <wp:cNvGraphicFramePr>
-              <a:graphicFrameLocks xmlns:a="http://schemas.openxmlformats.org/drawingml/2006/main" noChangeAspect="1"/>
-            </wp:cNvGraphicFramePr>
-            <a:graphic xmlns:a="http://schemas.openxmlformats.org/drawingml/2006/main">
-              <a:graphicData uri="http://schemas.openxmlformats.org/drawingml/2006/picture">
-                <pic:pic xmlns:pic="http://schemas.openxmlformats.org/drawingml/2006/picture">
-                  <pic:nvPicPr>
-                    <pic:cNvPr id="17" name="Picture 16"/>
+    </w:p>
+    <w:p>
+      <w:pPr>
+        <w:jc w:val="center"/>
+      </w:pPr>
+      <w:r>
+        <w:drawing>
+          <wp:inline distT="0" distB="0" distL="114300" distR="114300">
+            <wp:extent cx="5268595" cy="5074920"/>
+            <wp:effectExtent l="0" t="0" r="8255" b="11430"/>
+            <wp:docPr id="22" name="Picture 6"/>
+            <wp:cNvGraphicFramePr>
+              <a:graphicFrameLocks xmlns:a="http://schemas.openxmlformats.org/drawingml/2006/main" noChangeAspect="1"/>
+            </wp:cNvGraphicFramePr>
+            <a:graphic xmlns:a="http://schemas.openxmlformats.org/drawingml/2006/main">
+              <a:graphicData uri="http://schemas.openxmlformats.org/drawingml/2006/picture">
+                <pic:pic xmlns:pic="http://schemas.openxmlformats.org/drawingml/2006/picture">
+                  <pic:nvPicPr>
+                    <pic:cNvPr id="22" name="Picture 6"/>
                     <pic:cNvPicPr>
                       <a:picLocks noChangeAspect="1"/>
                     </pic:cNvPicPr>
@@ -764,36 +794,41 @@
                   <pic:spPr>
                     <a:xfrm>
                       <a:off x="0" y="0"/>
-                      <a:ext cx="4733925" cy="4067175"/>
-                    </a:xfrm>
-                    <a:prstGeom prst="rect">
-                      <a:avLst/>
-                    </a:prstGeom>
-                    <a:noFill/>
-                    <a:ln>
-                      <a:noFill/>
-                    </a:ln>
-                  </pic:spPr>
-                </pic:pic>
-              </a:graphicData>
-            </a:graphic>
-          </wp:inline>
-        </w:drawing>
-      </w:r>
-      <w:r>
-        <w:drawing>
-          <wp:inline distT="0" distB="0" distL="114300" distR="114300">
-            <wp:extent cx="5272405" cy="3480435"/>
-            <wp:effectExtent l="0" t="0" r="4445" b="5715"/>
-            <wp:docPr id="18" name="Picture 17"/>
-            <wp:cNvGraphicFramePr>
-              <a:graphicFrameLocks xmlns:a="http://schemas.openxmlformats.org/drawingml/2006/main" noChangeAspect="1"/>
-            </wp:cNvGraphicFramePr>
-            <a:graphic xmlns:a="http://schemas.openxmlformats.org/drawingml/2006/main">
-              <a:graphicData uri="http://schemas.openxmlformats.org/drawingml/2006/picture">
-                <pic:pic xmlns:pic="http://schemas.openxmlformats.org/drawingml/2006/picture">
-                  <pic:nvPicPr>
-                    <pic:cNvPr id="18" name="Picture 17"/>
+                      <a:ext cx="5268595" cy="5074920"/>
+                    </a:xfrm>
+                    <a:prstGeom prst="rect">
+                      <a:avLst/>
+                    </a:prstGeom>
+                    <a:noFill/>
+                    <a:ln>
+                      <a:noFill/>
+                    </a:ln>
+                  </pic:spPr>
+                </pic:pic>
+              </a:graphicData>
+            </a:graphic>
+          </wp:inline>
+        </w:drawing>
+      </w:r>
+    </w:p>
+    <w:p>
+      <w:pPr>
+        <w:jc w:val="center"/>
+      </w:pPr>
+      <w:r>
+        <w:drawing>
+          <wp:inline distT="0" distB="0" distL="114300" distR="114300">
+            <wp:extent cx="5273040" cy="866775"/>
+            <wp:effectExtent l="0" t="0" r="3810" b="9525"/>
+            <wp:docPr id="23" name="Picture 7"/>
+            <wp:cNvGraphicFramePr>
+              <a:graphicFrameLocks xmlns:a="http://schemas.openxmlformats.org/drawingml/2006/main" noChangeAspect="1"/>
+            </wp:cNvGraphicFramePr>
+            <a:graphic xmlns:a="http://schemas.openxmlformats.org/drawingml/2006/main">
+              <a:graphicData uri="http://schemas.openxmlformats.org/drawingml/2006/picture">
+                <pic:pic xmlns:pic="http://schemas.openxmlformats.org/drawingml/2006/picture">
+                  <pic:nvPicPr>
+                    <pic:cNvPr id="23" name="Picture 7"/>
                     <pic:cNvPicPr>
                       <a:picLocks noChangeAspect="1"/>
                     </pic:cNvPicPr>
@@ -807,7 +842,103 @@
                   <pic:spPr>
                     <a:xfrm>
                       <a:off x="0" y="0"/>
-                      <a:ext cx="5272405" cy="3480435"/>
+                      <a:ext cx="5273040" cy="866775"/>
+                    </a:xfrm>
+                    <a:prstGeom prst="rect">
+                      <a:avLst/>
+                    </a:prstGeom>
+                    <a:noFill/>
+                    <a:ln>
+                      <a:noFill/>
+                    </a:ln>
+                  </pic:spPr>
+                </pic:pic>
+              </a:graphicData>
+            </a:graphic>
+          </wp:inline>
+        </w:drawing>
+      </w:r>
+    </w:p>
+    <w:p>
+      <w:pPr>
+        <w:jc w:val="center"/>
+      </w:pPr>
+      <w:r>
+        <w:drawing>
+          <wp:inline distT="0" distB="0" distL="114300" distR="114300">
+            <wp:extent cx="4895850" cy="4105275"/>
+            <wp:effectExtent l="0" t="0" r="0" b="9525"/>
+            <wp:docPr id="24" name="Picture 8"/>
+            <wp:cNvGraphicFramePr>
+              <a:graphicFrameLocks xmlns:a="http://schemas.openxmlformats.org/drawingml/2006/main" noChangeAspect="1"/>
+            </wp:cNvGraphicFramePr>
+            <a:graphic xmlns:a="http://schemas.openxmlformats.org/drawingml/2006/main">
+              <a:graphicData uri="http://schemas.openxmlformats.org/drawingml/2006/picture">
+                <pic:pic xmlns:pic="http://schemas.openxmlformats.org/drawingml/2006/picture">
+                  <pic:nvPicPr>
+                    <pic:cNvPr id="24" name="Picture 8"/>
+                    <pic:cNvPicPr>
+                      <a:picLocks noChangeAspect="1"/>
+                    </pic:cNvPicPr>
+                  </pic:nvPicPr>
+                  <pic:blipFill>
+                    <a:blip r:embed="rId22"/>
+                    <a:stretch>
+                      <a:fillRect/>
+                    </a:stretch>
+                  </pic:blipFill>
+                  <pic:spPr>
+                    <a:xfrm>
+                      <a:off x="0" y="0"/>
+                      <a:ext cx="4895850" cy="4105275"/>
+                    </a:xfrm>
+                    <a:prstGeom prst="rect">
+                      <a:avLst/>
+                    </a:prstGeom>
+                    <a:noFill/>
+                    <a:ln>
+                      <a:noFill/>
+                    </a:ln>
+                  </pic:spPr>
+                </pic:pic>
+              </a:graphicData>
+            </a:graphic>
+          </wp:inline>
+        </w:drawing>
+      </w:r>
+    </w:p>
+    <w:p>
+      <w:pPr>
+        <w:jc w:val="center"/>
+      </w:pPr>
+      <w:r>
+        <w:drawing>
+          <wp:inline distT="0" distB="0" distL="114300" distR="114300">
+            <wp:extent cx="5270500" cy="4097020"/>
+            <wp:effectExtent l="0" t="0" r="6350" b="17780"/>
+            <wp:docPr id="25" name="Picture 9"/>
+            <wp:cNvGraphicFramePr>
+              <a:graphicFrameLocks xmlns:a="http://schemas.openxmlformats.org/drawingml/2006/main" noChangeAspect="1"/>
+            </wp:cNvGraphicFramePr>
+            <a:graphic xmlns:a="http://schemas.openxmlformats.org/drawingml/2006/main">
+              <a:graphicData uri="http://schemas.openxmlformats.org/drawingml/2006/picture">
+                <pic:pic xmlns:pic="http://schemas.openxmlformats.org/drawingml/2006/picture">
+                  <pic:nvPicPr>
+                    <pic:cNvPr id="25" name="Picture 9"/>
+                    <pic:cNvPicPr>
+                      <a:picLocks noChangeAspect="1"/>
+                    </pic:cNvPicPr>
+                  </pic:nvPicPr>
+                  <pic:blipFill>
+                    <a:blip r:embed="rId23"/>
+                    <a:stretch>
+                      <a:fillRect/>
+                    </a:stretch>
+                  </pic:blipFill>
+                  <pic:spPr>
+                    <a:xfrm>
+                      <a:off x="0" y="0"/>
+                      <a:ext cx="5270500" cy="4097020"/>
                     </a:xfrm>
                     <a:prstGeom prst="rect">
                       <a:avLst/>
@@ -840,8 +971,428 @@
           <w:lang w:val="en-US"/>
         </w:rPr>
       </w:pPr>
-      <w:bookmarkStart w:id="0" w:name="_GoBack"/>
-      <w:bookmarkEnd w:id="0"/>
+    </w:p>
+    <w:p>
+      <w:pPr>
+        <w:jc w:val="center"/>
+      </w:pPr>
+      <w:r>
+        <w:drawing>
+          <wp:inline distT="0" distB="0" distL="114300" distR="114300">
+            <wp:extent cx="3171825" cy="3448050"/>
+            <wp:effectExtent l="0" t="0" r="9525" b="0"/>
+            <wp:docPr id="26" name="Picture 10"/>
+            <wp:cNvGraphicFramePr>
+              <a:graphicFrameLocks xmlns:a="http://schemas.openxmlformats.org/drawingml/2006/main" noChangeAspect="1"/>
+            </wp:cNvGraphicFramePr>
+            <a:graphic xmlns:a="http://schemas.openxmlformats.org/drawingml/2006/main">
+              <a:graphicData uri="http://schemas.openxmlformats.org/drawingml/2006/picture">
+                <pic:pic xmlns:pic="http://schemas.openxmlformats.org/drawingml/2006/picture">
+                  <pic:nvPicPr>
+                    <pic:cNvPr id="26" name="Picture 10"/>
+                    <pic:cNvPicPr>
+                      <a:picLocks noChangeAspect="1"/>
+                    </pic:cNvPicPr>
+                  </pic:nvPicPr>
+                  <pic:blipFill>
+                    <a:blip r:embed="rId24"/>
+                    <a:stretch>
+                      <a:fillRect/>
+                    </a:stretch>
+                  </pic:blipFill>
+                  <pic:spPr>
+                    <a:xfrm>
+                      <a:off x="0" y="0"/>
+                      <a:ext cx="3171825" cy="3448050"/>
+                    </a:xfrm>
+                    <a:prstGeom prst="rect">
+                      <a:avLst/>
+                    </a:prstGeom>
+                    <a:noFill/>
+                    <a:ln>
+                      <a:noFill/>
+                    </a:ln>
+                  </pic:spPr>
+                </pic:pic>
+              </a:graphicData>
+            </a:graphic>
+          </wp:inline>
+        </w:drawing>
+      </w:r>
+    </w:p>
+    <w:p>
+      <w:pPr>
+        <w:jc w:val="center"/>
+      </w:pPr>
+    </w:p>
+    <w:p>
+      <w:pPr>
+        <w:jc w:val="center"/>
+      </w:pPr>
+      <w:r>
+        <w:drawing>
+          <wp:inline distT="0" distB="0" distL="114300" distR="114300">
+            <wp:extent cx="5272405" cy="2236470"/>
+            <wp:effectExtent l="0" t="0" r="4445" b="11430"/>
+            <wp:docPr id="27" name="Picture 11"/>
+            <wp:cNvGraphicFramePr>
+              <a:graphicFrameLocks xmlns:a="http://schemas.openxmlformats.org/drawingml/2006/main" noChangeAspect="1"/>
+            </wp:cNvGraphicFramePr>
+            <a:graphic xmlns:a="http://schemas.openxmlformats.org/drawingml/2006/main">
+              <a:graphicData uri="http://schemas.openxmlformats.org/drawingml/2006/picture">
+                <pic:pic xmlns:pic="http://schemas.openxmlformats.org/drawingml/2006/picture">
+                  <pic:nvPicPr>
+                    <pic:cNvPr id="27" name="Picture 11"/>
+                    <pic:cNvPicPr>
+                      <a:picLocks noChangeAspect="1"/>
+                    </pic:cNvPicPr>
+                  </pic:nvPicPr>
+                  <pic:blipFill>
+                    <a:blip r:embed="rId25"/>
+                    <a:stretch>
+                      <a:fillRect/>
+                    </a:stretch>
+                  </pic:blipFill>
+                  <pic:spPr>
+                    <a:xfrm>
+                      <a:off x="0" y="0"/>
+                      <a:ext cx="5272405" cy="2236470"/>
+                    </a:xfrm>
+                    <a:prstGeom prst="rect">
+                      <a:avLst/>
+                    </a:prstGeom>
+                    <a:noFill/>
+                    <a:ln>
+                      <a:noFill/>
+                    </a:ln>
+                  </pic:spPr>
+                </pic:pic>
+              </a:graphicData>
+            </a:graphic>
+          </wp:inline>
+        </w:drawing>
+      </w:r>
+    </w:p>
+    <w:p>
+      <w:pPr>
+        <w:jc w:val="center"/>
+      </w:pPr>
+    </w:p>
+    <w:p>
+      <w:pPr>
+        <w:jc w:val="center"/>
+      </w:pPr>
+      <w:r>
+        <w:drawing>
+          <wp:inline distT="0" distB="0" distL="114300" distR="114300">
+            <wp:extent cx="4067175" cy="3867150"/>
+            <wp:effectExtent l="0" t="0" r="9525" b="0"/>
+            <wp:docPr id="28" name="Picture 12"/>
+            <wp:cNvGraphicFramePr>
+              <a:graphicFrameLocks xmlns:a="http://schemas.openxmlformats.org/drawingml/2006/main" noChangeAspect="1"/>
+            </wp:cNvGraphicFramePr>
+            <a:graphic xmlns:a="http://schemas.openxmlformats.org/drawingml/2006/main">
+              <a:graphicData uri="http://schemas.openxmlformats.org/drawingml/2006/picture">
+                <pic:pic xmlns:pic="http://schemas.openxmlformats.org/drawingml/2006/picture">
+                  <pic:nvPicPr>
+                    <pic:cNvPr id="28" name="Picture 12"/>
+                    <pic:cNvPicPr>
+                      <a:picLocks noChangeAspect="1"/>
+                    </pic:cNvPicPr>
+                  </pic:nvPicPr>
+                  <pic:blipFill>
+                    <a:blip r:embed="rId26"/>
+                    <a:stretch>
+                      <a:fillRect/>
+                    </a:stretch>
+                  </pic:blipFill>
+                  <pic:spPr>
+                    <a:xfrm>
+                      <a:off x="0" y="0"/>
+                      <a:ext cx="4067175" cy="3867150"/>
+                    </a:xfrm>
+                    <a:prstGeom prst="rect">
+                      <a:avLst/>
+                    </a:prstGeom>
+                    <a:noFill/>
+                    <a:ln>
+                      <a:noFill/>
+                    </a:ln>
+                  </pic:spPr>
+                </pic:pic>
+              </a:graphicData>
+            </a:graphic>
+          </wp:inline>
+        </w:drawing>
+      </w:r>
+    </w:p>
+    <w:p>
+      <w:pPr>
+        <w:jc w:val="center"/>
+      </w:pPr>
+    </w:p>
+    <w:p>
+      <w:pPr>
+        <w:jc w:val="center"/>
+      </w:pPr>
+      <w:r>
+        <w:drawing>
+          <wp:inline distT="0" distB="0" distL="114300" distR="114300">
+            <wp:extent cx="5269230" cy="3398520"/>
+            <wp:effectExtent l="0" t="0" r="7620" b="11430"/>
+            <wp:docPr id="29" name="Picture 13"/>
+            <wp:cNvGraphicFramePr>
+              <a:graphicFrameLocks xmlns:a="http://schemas.openxmlformats.org/drawingml/2006/main" noChangeAspect="1"/>
+            </wp:cNvGraphicFramePr>
+            <a:graphic xmlns:a="http://schemas.openxmlformats.org/drawingml/2006/main">
+              <a:graphicData uri="http://schemas.openxmlformats.org/drawingml/2006/picture">
+                <pic:pic xmlns:pic="http://schemas.openxmlformats.org/drawingml/2006/picture">
+                  <pic:nvPicPr>
+                    <pic:cNvPr id="29" name="Picture 13"/>
+                    <pic:cNvPicPr>
+                      <a:picLocks noChangeAspect="1"/>
+                    </pic:cNvPicPr>
+                  </pic:nvPicPr>
+                  <pic:blipFill>
+                    <a:blip r:embed="rId27"/>
+                    <a:stretch>
+                      <a:fillRect/>
+                    </a:stretch>
+                  </pic:blipFill>
+                  <pic:spPr>
+                    <a:xfrm>
+                      <a:off x="0" y="0"/>
+                      <a:ext cx="5269230" cy="3398520"/>
+                    </a:xfrm>
+                    <a:prstGeom prst="rect">
+                      <a:avLst/>
+                    </a:prstGeom>
+                    <a:noFill/>
+                    <a:ln>
+                      <a:noFill/>
+                    </a:ln>
+                  </pic:spPr>
+                </pic:pic>
+              </a:graphicData>
+            </a:graphic>
+          </wp:inline>
+        </w:drawing>
+      </w:r>
+    </w:p>
+    <w:p>
+      <w:pPr>
+        <w:jc w:val="center"/>
+      </w:pPr>
+    </w:p>
+    <w:p>
+      <w:pPr>
+        <w:jc w:val="center"/>
+      </w:pPr>
+      <w:r>
+        <w:drawing>
+          <wp:inline distT="0" distB="0" distL="114300" distR="114300">
+            <wp:extent cx="3152775" cy="1676400"/>
+            <wp:effectExtent l="0" t="0" r="9525" b="0"/>
+            <wp:docPr id="30" name="Picture 14"/>
+            <wp:cNvGraphicFramePr>
+              <a:graphicFrameLocks xmlns:a="http://schemas.openxmlformats.org/drawingml/2006/main" noChangeAspect="1"/>
+            </wp:cNvGraphicFramePr>
+            <a:graphic xmlns:a="http://schemas.openxmlformats.org/drawingml/2006/main">
+              <a:graphicData uri="http://schemas.openxmlformats.org/drawingml/2006/picture">
+                <pic:pic xmlns:pic="http://schemas.openxmlformats.org/drawingml/2006/picture">
+                  <pic:nvPicPr>
+                    <pic:cNvPr id="30" name="Picture 14"/>
+                    <pic:cNvPicPr>
+                      <a:picLocks noChangeAspect="1"/>
+                    </pic:cNvPicPr>
+                  </pic:nvPicPr>
+                  <pic:blipFill>
+                    <a:blip r:embed="rId28"/>
+                    <a:stretch>
+                      <a:fillRect/>
+                    </a:stretch>
+                  </pic:blipFill>
+                  <pic:spPr>
+                    <a:xfrm>
+                      <a:off x="0" y="0"/>
+                      <a:ext cx="3152775" cy="1676400"/>
+                    </a:xfrm>
+                    <a:prstGeom prst="rect">
+                      <a:avLst/>
+                    </a:prstGeom>
+                    <a:noFill/>
+                    <a:ln>
+                      <a:noFill/>
+                    </a:ln>
+                  </pic:spPr>
+                </pic:pic>
+              </a:graphicData>
+            </a:graphic>
+          </wp:inline>
+        </w:drawing>
+      </w:r>
+    </w:p>
+    <w:p>
+      <w:pPr>
+        <w:jc w:val="center"/>
+      </w:pPr>
+    </w:p>
+    <w:p>
+      <w:pPr>
+        <w:jc w:val="center"/>
+      </w:pPr>
+      <w:r>
+        <w:drawing>
+          <wp:inline distT="0" distB="0" distL="114300" distR="114300">
+            <wp:extent cx="3048000" cy="1781175"/>
+            <wp:effectExtent l="0" t="0" r="0" b="9525"/>
+            <wp:docPr id="31" name="Picture 15"/>
+            <wp:cNvGraphicFramePr>
+              <a:graphicFrameLocks xmlns:a="http://schemas.openxmlformats.org/drawingml/2006/main" noChangeAspect="1"/>
+            </wp:cNvGraphicFramePr>
+            <a:graphic xmlns:a="http://schemas.openxmlformats.org/drawingml/2006/main">
+              <a:graphicData uri="http://schemas.openxmlformats.org/drawingml/2006/picture">
+                <pic:pic xmlns:pic="http://schemas.openxmlformats.org/drawingml/2006/picture">
+                  <pic:nvPicPr>
+                    <pic:cNvPr id="31" name="Picture 15"/>
+                    <pic:cNvPicPr>
+                      <a:picLocks noChangeAspect="1"/>
+                    </pic:cNvPicPr>
+                  </pic:nvPicPr>
+                  <pic:blipFill>
+                    <a:blip r:embed="rId29"/>
+                    <a:stretch>
+                      <a:fillRect/>
+                    </a:stretch>
+                  </pic:blipFill>
+                  <pic:spPr>
+                    <a:xfrm>
+                      <a:off x="0" y="0"/>
+                      <a:ext cx="3048000" cy="1781175"/>
+                    </a:xfrm>
+                    <a:prstGeom prst="rect">
+                      <a:avLst/>
+                    </a:prstGeom>
+                    <a:noFill/>
+                    <a:ln>
+                      <a:noFill/>
+                    </a:ln>
+                  </pic:spPr>
+                </pic:pic>
+              </a:graphicData>
+            </a:graphic>
+          </wp:inline>
+        </w:drawing>
+      </w:r>
+    </w:p>
+    <w:p>
+      <w:pPr>
+        <w:jc w:val="center"/>
+      </w:pPr>
+      <w:r>
+        <w:drawing>
+          <wp:inline distT="0" distB="0" distL="114300" distR="114300">
+            <wp:extent cx="5273040" cy="3875405"/>
+            <wp:effectExtent l="0" t="0" r="3810" b="10795"/>
+            <wp:docPr id="32" name="Picture 16"/>
+            <wp:cNvGraphicFramePr>
+              <a:graphicFrameLocks xmlns:a="http://schemas.openxmlformats.org/drawingml/2006/main" noChangeAspect="1"/>
+            </wp:cNvGraphicFramePr>
+            <a:graphic xmlns:a="http://schemas.openxmlformats.org/drawingml/2006/main">
+              <a:graphicData uri="http://schemas.openxmlformats.org/drawingml/2006/picture">
+                <pic:pic xmlns:pic="http://schemas.openxmlformats.org/drawingml/2006/picture">
+                  <pic:nvPicPr>
+                    <pic:cNvPr id="32" name="Picture 16"/>
+                    <pic:cNvPicPr>
+                      <a:picLocks noChangeAspect="1"/>
+                    </pic:cNvPicPr>
+                  </pic:nvPicPr>
+                  <pic:blipFill>
+                    <a:blip r:embed="rId30"/>
+                    <a:stretch>
+                      <a:fillRect/>
+                    </a:stretch>
+                  </pic:blipFill>
+                  <pic:spPr>
+                    <a:xfrm>
+                      <a:off x="0" y="0"/>
+                      <a:ext cx="5273040" cy="3875405"/>
+                    </a:xfrm>
+                    <a:prstGeom prst="rect">
+                      <a:avLst/>
+                    </a:prstGeom>
+                    <a:noFill/>
+                    <a:ln>
+                      <a:noFill/>
+                    </a:ln>
+                  </pic:spPr>
+                </pic:pic>
+              </a:graphicData>
+            </a:graphic>
+          </wp:inline>
+        </w:drawing>
+      </w:r>
+    </w:p>
+    <w:p>
+      <w:pPr>
+        <w:jc w:val="center"/>
+      </w:pPr>
+    </w:p>
+    <w:p>
+      <w:pPr>
+        <w:jc w:val="center"/>
+      </w:pPr>
+      <w:r>
+        <w:drawing>
+          <wp:inline distT="0" distB="0" distL="114300" distR="114300">
+            <wp:extent cx="5271770" cy="3873500"/>
+            <wp:effectExtent l="0" t="0" r="5080" b="12700"/>
+            <wp:docPr id="33" name="Picture 17"/>
+            <wp:cNvGraphicFramePr>
+              <a:graphicFrameLocks xmlns:a="http://schemas.openxmlformats.org/drawingml/2006/main" noChangeAspect="1"/>
+            </wp:cNvGraphicFramePr>
+            <a:graphic xmlns:a="http://schemas.openxmlformats.org/drawingml/2006/main">
+              <a:graphicData uri="http://schemas.openxmlformats.org/drawingml/2006/picture">
+                <pic:pic xmlns:pic="http://schemas.openxmlformats.org/drawingml/2006/picture">
+                  <pic:nvPicPr>
+                    <pic:cNvPr id="33" name="Picture 17"/>
+                    <pic:cNvPicPr>
+                      <a:picLocks noChangeAspect="1"/>
+                    </pic:cNvPicPr>
+                  </pic:nvPicPr>
+                  <pic:blipFill>
+                    <a:blip r:embed="rId31"/>
+                    <a:stretch>
+                      <a:fillRect/>
+                    </a:stretch>
+                  </pic:blipFill>
+                  <pic:spPr>
+                    <a:xfrm>
+                      <a:off x="0" y="0"/>
+                      <a:ext cx="5271770" cy="3873500"/>
+                    </a:xfrm>
+                    <a:prstGeom prst="rect">
+                      <a:avLst/>
+                    </a:prstGeom>
+                    <a:noFill/>
+                    <a:ln>
+                      <a:noFill/>
+                    </a:ln>
+                  </pic:spPr>
+                </pic:pic>
+              </a:graphicData>
+            </a:graphic>
+          </wp:inline>
+        </w:drawing>
+      </w:r>
+    </w:p>
+    <w:p>
+      <w:pPr>
+        <w:pBdr>
+          <w:bottom w:val="dotted" w:color="auto" w:sz="24" w:space="0"/>
+        </w:pBdr>
+        <w:jc w:val="center"/>
+      </w:pPr>
     </w:p>
     <w:p>
       <w:pPr>
@@ -851,6 +1402,8 @@
           <w:lang w:val="en-US"/>
         </w:rPr>
       </w:pPr>
+      <w:bookmarkStart w:id="0" w:name="_GoBack"/>
+      <w:bookmarkEnd w:id="0"/>
     </w:p>
     <w:sectPr>
       <w:footerReference r:id="rId3" w:type="default"/>
@@ -905,22 +1458,6 @@
                       <a:ln w="6350">
                         <a:noFill/>
                       </a:ln>
-                      <a:extLst>
-                        <a:ext uri="{909E8E84-426E-40DD-AFC4-6F175D3DCCD1}">
-                          <a14:hiddenFill xmlns:a14="http://schemas.microsoft.com/office/drawing/2010/main">
-                            <a:solidFill>
-                              <a:schemeClr val="lt1"/>
-                            </a:solidFill>
-                          </a14:hiddenFill>
-                        </a:ext>
-                        <a:ext uri="{91240B29-F687-4F45-9708-019B960494DF}">
-                          <a14:hiddenLine xmlns:a14="http://schemas.microsoft.com/office/drawing/2010/main" w="6350">
-                            <a:solidFill>
-                              <a:prstClr val="black"/>
-                            </a:solidFill>
-                          </a14:hiddenLine>
-                        </a:ext>
-                      </a:extLst>
                     </wps:spPr>
                     <wps:style>
                       <a:lnRef idx="0">
@@ -971,7 +1508,7 @@
         </mc:Choice>
         <mc:Fallback>
           <w:pict>
-            <v:shape id="_x0000_s1026" o:spid="_x0000_s1026" o:spt="202" type="#_x0000_t202" style="position:absolute;left:0pt;margin-top:0pt;height:144pt;width:144pt;mso-position-horizontal:right;mso-position-horizontal-relative:margin;mso-wrap-style:none;z-index:251659264;mso-width-relative:page;mso-height-relative:page;" filled="f" stroked="f" coordsize="21600,21600" o:gfxdata="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">
+            <v:shape id="_x0000_s1026" o:spid="_x0000_s1026" o:spt="202" type="#_x0000_t202" style="position:absolute;left:0pt;margin-top:0pt;height:144pt;width:144pt;mso-position-horizontal:right;mso-position-horizontal-relative:margin;mso-wrap-style:none;z-index:251659264;mso-width-relative:page;mso-height-relative:page;" filled="f" stroked="f" coordsize="21600,21600" o:gfxdata="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">
               <v:fill on="f" focussize="0,0"/>
               <v:stroke on="f" weight="0.5pt"/>
               <v:imagedata o:title=""/>

</xml_diff>